<commit_message>
First prototype replacing of repeating controls. OpenXml code from hell. Hope nobody will ever see ;)
</commit_message>
<xml_diff>
--- a/Ltwlf.Functions.Word/Ltwlf.Functions.Word.Test/test.docx
+++ b/Ltwlf.Functions.Word/Ltwlf.Functions.Word.Test/test.docx
@@ -2,6 +2,19 @@
 <file path=word/document.xml><?xml version="1.0" encoding="utf-8"?>
 <w:document xmlns:wpc="http://schemas.microsoft.com/office/word/2010/wordprocessingCanvas" xmlns:cx="http://schemas.microsoft.com/office/drawing/2014/chartex" xmlns:cx1="http://schemas.microsoft.com/office/drawing/2015/9/8/chartex" xmlns:cx2="http://schemas.microsoft.com/office/drawing/2015/10/21/chartex" xmlns:cx3="http://schemas.microsoft.com/office/drawing/2016/5/9/chartex" xmlns:cx4="http://schemas.microsoft.com/office/drawing/2016/5/10/chartex" xmlns:cx5="http://schemas.microsoft.com/office/drawing/2016/5/11/chartex" xmlns:cx6="http://schemas.microsoft.com/office/drawing/2016/5/12/chartex" xmlns:cx7="http://schemas.microsoft.com/office/drawing/2016/5/13/chartex" xmlns:cx8="http://schemas.microsoft.com/office/drawing/2016/5/14/chartex" xmlns:mc="http://schemas.openxmlformats.org/markup-compatibility/2006" xmlns:aink="http://schemas.microsoft.com/office/drawing/2016/ink" xmlns:am3d="http://schemas.microsoft.com/office/drawing/2017/model3d" xmlns:o="urn:schemas-microsoft-com:office:office" xmlns:r="http://schemas.openxmlformats.org/officeDocument/2006/relationships" xmlns:m="http://schemas.openxmlformats.org/officeDocument/2006/math" xmlns:v="urn:schemas-microsoft-com:vml" xmlns:wp14="http://schemas.microsoft.com/office/word/2010/wordprocessingDrawing" xmlns:wp="http://schemas.openxmlformats.org/drawingml/2006/wordprocessingDrawing" xmlns:w10="urn:schemas-microsoft-com:office:word" xmlns:w="http://schemas.openxmlformats.org/wordprocessingml/2006/main" xmlns:w14="http://schemas.microsoft.com/office/word/2010/wordml" xmlns:w15="http://schemas.microsoft.com/office/word/2012/wordml" xmlns:w16cid="http://schemas.microsoft.com/office/word/2016/wordml/cid" xmlns:w16se="http://schemas.microsoft.com/office/word/2015/wordml/symex" xmlns:wpg="http://schemas.microsoft.com/office/word/2010/wordprocessingGroup" xmlns:wpi="http://schemas.microsoft.com/office/word/2010/wordprocessingInk" xmlns:wne="http://schemas.microsoft.com/office/word/2006/wordml" xmlns:wps="http://schemas.microsoft.com/office/word/2010/wordprocessingShape" mc:Ignorable="w14 w15 w16se w16cid wp14">
   <w:body>
+    <w:p>
+      <w:pPr>
+        <w:rPr>
+          <w:rStyle w:val="IntenseEmphasis"/>
+        </w:rPr>
+      </w:pPr>
+      <w:r>
+        <w:rPr>
+          <w:rStyle w:val="IntenseEmphasis"/>
+        </w:rPr>
+        <w:t>Hololux</w:t>
+      </w:r>
+    </w:p>
     <w:sdt>
       <w:sdtPr>
         <w:rPr>
@@ -14,6 +27,7 @@
         </w:placeholder>
         <w:text/>
       </w:sdtPr>
+      <w:sdtEndPr/>
       <w:sdtContent>
         <w:p>
           <w:pPr>
@@ -42,6 +56,7 @@
         </w:placeholder>
         <w:text/>
       </w:sdtPr>
+      <w:sdtEndPr/>
       <w:sdtContent>
         <w:p>
           <w:pPr>
@@ -70,6 +85,7 @@
         </w:placeholder>
         <w:text/>
       </w:sdtPr>
+      <w:sdtEndPr/>
       <w:sdtContent>
         <w:p>
           <w:pPr>
@@ -81,11 +97,228 @@
             <w:rPr>
               <w:lang w:val="de-DE"/>
             </w:rPr>
-            <w:t>Street</w:t>
+            <w:t>City</w:t>
           </w:r>
         </w:p>
       </w:sdtContent>
     </w:sdt>
+    <w:p>
+      <w:pPr>
+        <w:pStyle w:val="Heading1"/>
+      </w:pPr>
+    </w:p>
+    <w:p>
+      <w:pPr>
+        <w:pStyle w:val="Heading1"/>
+      </w:pPr>
+      <w:r>
+        <w:t>Line Items</w:t>
+      </w:r>
+    </w:p>
+    <w:tbl>
+      <w:tblPr>
+        <w:tblStyle w:val="GridTable4"/>
+        <w:tblW w:w="0" w:type="auto"/>
+        <w:tblLook w:val="04A0" w:firstRow="1" w:lastRow="0" w:firstColumn="1" w:lastColumn="0" w:noHBand="0" w:noVBand="1"/>
+      </w:tblPr>
+      <w:tblGrid>
+        <w:gridCol w:w="2380"/>
+        <w:gridCol w:w="2447"/>
+        <w:gridCol w:w="2333"/>
+        <w:gridCol w:w="2190"/>
+      </w:tblGrid>
+      <w:tr>
+        <w:trPr>
+          <w:cnfStyle w:val="100000000000" w:firstRow="1" w:lastRow="0" w:firstColumn="0" w:lastColumn="0" w:oddVBand="0" w:evenVBand="0" w:oddHBand="0" w:evenHBand="0" w:firstRowFirstColumn="0" w:firstRowLastColumn="0" w:lastRowFirstColumn="0" w:lastRowLastColumn="0"/>
+        </w:trPr>
+        <w:tc>
+          <w:tcPr>
+            <w:cnfStyle w:val="001000000000" w:firstRow="0" w:lastRow="0" w:firstColumn="1" w:lastColumn="0" w:oddVBand="0" w:evenVBand="0" w:oddHBand="0" w:evenHBand="0" w:firstRowFirstColumn="0" w:firstRowLastColumn="0" w:lastRowFirstColumn="0" w:lastRowLastColumn="0"/>
+            <w:tcW w:w="2380" w:type="dxa"/>
+          </w:tcPr>
+          <w:p>
+            <w:r>
+              <w:t>Article</w:t>
+            </w:r>
+          </w:p>
+        </w:tc>
+        <w:tc>
+          <w:tcPr>
+            <w:tcW w:w="2447" w:type="dxa"/>
+          </w:tcPr>
+          <w:p>
+            <w:pPr>
+              <w:cnfStyle w:val="100000000000" w:firstRow="1" w:lastRow="0" w:firstColumn="0" w:lastColumn="0" w:oddVBand="0" w:evenVBand="0" w:oddHBand="0" w:evenHBand="0" w:firstRowFirstColumn="0" w:firstRowLastColumn="0" w:lastRowFirstColumn="0" w:lastRowLastColumn="0"/>
+            </w:pPr>
+            <w:r>
+              <w:t>Quantity</w:t>
+            </w:r>
+          </w:p>
+        </w:tc>
+        <w:tc>
+          <w:tcPr>
+            <w:tcW w:w="2333" w:type="dxa"/>
+          </w:tcPr>
+          <w:p>
+            <w:pPr>
+              <w:cnfStyle w:val="100000000000" w:firstRow="1" w:lastRow="0" w:firstColumn="0" w:lastColumn="0" w:oddVBand="0" w:evenVBand="0" w:oddHBand="0" w:evenHBand="0" w:firstRowFirstColumn="0" w:firstRowLastColumn="0" w:lastRowFirstColumn="0" w:lastRowLastColumn="0"/>
+            </w:pPr>
+            <w:r>
+              <w:t>Price</w:t>
+            </w:r>
+          </w:p>
+        </w:tc>
+        <w:tc>
+          <w:tcPr>
+            <w:tcW w:w="2190" w:type="dxa"/>
+          </w:tcPr>
+          <w:p>
+            <w:pPr>
+              <w:cnfStyle w:val="100000000000" w:firstRow="1" w:lastRow="0" w:firstColumn="0" w:lastColumn="0" w:oddVBand="0" w:evenVBand="0" w:oddHBand="0" w:evenHBand="0" w:firstRowFirstColumn="0" w:firstRowLastColumn="0" w:lastRowFirstColumn="0" w:lastRowLastColumn="0"/>
+            </w:pPr>
+            <w:r>
+              <w:t>Sum</w:t>
+            </w:r>
+          </w:p>
+        </w:tc>
+      </w:tr>
+      <w:sdt>
+        <w:sdtPr>
+          <w:rPr>
+            <w:b w:val="0"/>
+            <w:bCs w:val="0"/>
+          </w:rPr>
+          <w:alias w:val="Items"/>
+          <w:tag w:val="Items"/>
+          <w:id w:val="-1756659665"/>
+          <w15:repeatingSection/>
+        </w:sdtPr>
+        <w:sdtContent>
+          <w:sdt>
+            <w:sdtPr>
+              <w:rPr>
+                <w:b w:val="0"/>
+                <w:bCs w:val="0"/>
+              </w:rPr>
+              <w:id w:val="1846200934"/>
+              <w:placeholder>
+                <w:docPart w:val="320CD052D30F46B29253124D70798DAE"/>
+              </w:placeholder>
+              <w15:repeatingSectionItem/>
+            </w:sdtPr>
+            <w:sdtContent>
+              <w:tr>
+                <w:trPr>
+                  <w:cnfStyle w:val="000000100000" w:firstRow="0" w:lastRow="0" w:firstColumn="0" w:lastColumn="0" w:oddVBand="0" w:evenVBand="0" w:oddHBand="1" w:evenHBand="0" w:firstRowFirstColumn="0" w:firstRowLastColumn="0" w:lastRowFirstColumn="0" w:lastRowLastColumn="0"/>
+                </w:trPr>
+                <w:tc>
+                  <w:tcPr>
+                    <w:cnfStyle w:val="001000000000" w:firstRow="0" w:lastRow="0" w:firstColumn="1" w:lastColumn="0" w:oddVBand="0" w:evenVBand="0" w:oddHBand="0" w:evenHBand="0" w:firstRowFirstColumn="0" w:firstRowLastColumn="0" w:lastRowFirstColumn="0" w:lastRowLastColumn="0"/>
+                    <w:tcW w:w="2380" w:type="dxa"/>
+                  </w:tcPr>
+                  <w:sdt>
+                    <w:sdtPr>
+                      <w:alias w:val="Article"/>
+                      <w:tag w:val="Article"/>
+                      <w:id w:val="-1585369022"/>
+                      <w:placeholder>
+                        <w:docPart w:val="A5622F874B834DC481888063EF2CBC4B"/>
+                      </w:placeholder>
+                    </w:sdtPr>
+                    <w:sdtContent>
+                      <w:p>
+                        <w:r>
+                          <w:t>Article</w:t>
+                        </w:r>
+                      </w:p>
+                    </w:sdtContent>
+                  </w:sdt>
+                </w:tc>
+                <w:tc>
+                  <w:tcPr>
+                    <w:tcW w:w="2447" w:type="dxa"/>
+                  </w:tcPr>
+                  <w:sdt>
+                    <w:sdtPr>
+                      <w:alias w:val="Quantity"/>
+                      <w:tag w:val="Quantity"/>
+                      <w:id w:val="-1863887491"/>
+                      <w:placeholder>
+                        <w:docPart w:val="4F0A8184492C46F69242C33A2F1D4D0B"/>
+                      </w:placeholder>
+                      <w:text/>
+                    </w:sdtPr>
+                    <w:sdtContent>
+                      <w:p>
+                        <w:pPr>
+                          <w:cnfStyle w:val="000000100000" w:firstRow="0" w:lastRow="0" w:firstColumn="0" w:lastColumn="0" w:oddVBand="0" w:evenVBand="0" w:oddHBand="1" w:evenHBand="0" w:firstRowFirstColumn="0" w:firstRowLastColumn="0" w:lastRowFirstColumn="0" w:lastRowLastColumn="0"/>
+                        </w:pPr>
+                        <w:r>
+                          <w:t>Quantity</w:t>
+                        </w:r>
+                      </w:p>
+                    </w:sdtContent>
+                  </w:sdt>
+                </w:tc>
+                <w:sdt>
+                  <w:sdtPr>
+                    <w:alias w:val="Price"/>
+                    <w:tag w:val="Price"/>
+                    <w:id w:val="-1513687310"/>
+                    <w:placeholder>
+                      <w:docPart w:val="DefaultPlaceholder_-1854013440"/>
+                    </w:placeholder>
+                    <w:text/>
+                  </w:sdtPr>
+                  <w:sdtContent>
+                    <w:tc>
+                      <w:tcPr>
+                        <w:tcW w:w="2333" w:type="dxa"/>
+                      </w:tcPr>
+                      <w:p>
+                        <w:pPr>
+                          <w:cnfStyle w:val="000000100000" w:firstRow="0" w:lastRow="0" w:firstColumn="0" w:lastColumn="0" w:oddVBand="0" w:evenVBand="0" w:oddHBand="1" w:evenHBand="0" w:firstRowFirstColumn="0" w:firstRowLastColumn="0" w:lastRowFirstColumn="0" w:lastRowLastColumn="0"/>
+                        </w:pPr>
+                        <w:r>
+                          <w:t>Price</w:t>
+                        </w:r>
+                      </w:p>
+                    </w:tc>
+                  </w:sdtContent>
+                </w:sdt>
+                <w:sdt>
+                  <w:sdtPr>
+                    <w:alias w:val="Sum"/>
+                    <w:tag w:val="Sum"/>
+                    <w:id w:val="1971547940"/>
+                    <w:placeholder>
+                      <w:docPart w:val="DefaultPlaceholder_-1854013440"/>
+                    </w:placeholder>
+                    <w:text/>
+                  </w:sdtPr>
+                  <w:sdtContent>
+                    <w:tc>
+                      <w:tcPr>
+                        <w:tcW w:w="2190" w:type="dxa"/>
+                      </w:tcPr>
+                      <w:p>
+                        <w:pPr>
+                          <w:cnfStyle w:val="000000100000" w:firstRow="0" w:lastRow="0" w:firstColumn="0" w:lastColumn="0" w:oddVBand="0" w:evenVBand="0" w:oddHBand="1" w:evenHBand="0" w:firstRowFirstColumn="0" w:firstRowLastColumn="0" w:lastRowFirstColumn="0" w:lastRowLastColumn="0"/>
+                        </w:pPr>
+                        <w:r>
+                          <w:t>Sum</w:t>
+                        </w:r>
+                      </w:p>
+                    </w:tc>
+                  </w:sdtContent>
+                </w:sdt>
+              </w:tr>
+            </w:sdtContent>
+          </w:sdt>
+        </w:sdtContent>
+      </w:sdt>
+    </w:tbl>
+    <w:p/>
     <w:p>
       <w:bookmarkStart w:id="0" w:name="_GoBack"/>
       <w:bookmarkEnd w:id="0"/>
@@ -223,6 +456,7 @@
     <w:lsdException w:name="HTML Sample" w:semiHidden="1" w:unhideWhenUsed="1"/>
     <w:lsdException w:name="HTML Typewriter" w:semiHidden="1" w:unhideWhenUsed="1"/>
     <w:lsdException w:name="HTML Variable" w:semiHidden="1" w:unhideWhenUsed="1"/>
+    <w:lsdException w:name="Normal Table" w:semiHidden="1" w:unhideWhenUsed="1"/>
     <w:lsdException w:name="annotation subject" w:semiHidden="1" w:unhideWhenUsed="1"/>
     <w:lsdException w:name="No List" w:semiHidden="1" w:unhideWhenUsed="1"/>
     <w:lsdException w:name="Outline List 1" w:semiHidden="1" w:unhideWhenUsed="1"/>
@@ -269,8 +503,10 @@
     <w:lsdException w:name="Table Subtle 2" w:semiHidden="1" w:unhideWhenUsed="1"/>
     <w:lsdException w:name="Table Web 1" w:semiHidden="1" w:unhideWhenUsed="1"/>
     <w:lsdException w:name="Table Web 2" w:semiHidden="1" w:unhideWhenUsed="1"/>
+    <w:lsdException w:name="Table Web 3" w:semiHidden="1" w:unhideWhenUsed="1"/>
     <w:lsdException w:name="Balloon Text" w:semiHidden="1" w:unhideWhenUsed="1"/>
     <w:lsdException w:name="Table Grid" w:uiPriority="39"/>
+    <w:lsdException w:name="Table Theme" w:semiHidden="1" w:unhideWhenUsed="1"/>
     <w:lsdException w:name="Placeholder Text" w:semiHidden="1"/>
     <w:lsdException w:name="No Spacing" w:uiPriority="1" w:qFormat="1"/>
     <w:lsdException w:name="Light Shading" w:uiPriority="60"/>
@@ -496,6 +732,27 @@
     <w:name w:val="Normal"/>
     <w:qFormat/>
   </w:style>
+  <w:style w:type="paragraph" w:styleId="Heading1">
+    <w:name w:val="heading 1"/>
+    <w:basedOn w:val="Normal"/>
+    <w:next w:val="Normal"/>
+    <w:link w:val="Heading1Char"/>
+    <w:uiPriority w:val="9"/>
+    <w:qFormat/>
+    <w:rsid w:val="003C1FE0"/>
+    <w:pPr>
+      <w:keepNext/>
+      <w:keepLines/>
+      <w:spacing w:before="240" w:after="0"/>
+      <w:outlineLvl w:val="0"/>
+    </w:pPr>
+    <w:rPr>
+      <w:rFonts w:asciiTheme="majorHAnsi" w:eastAsiaTheme="majorEastAsia" w:hAnsiTheme="majorHAnsi" w:cstheme="majorBidi"/>
+      <w:color w:val="2F5496" w:themeColor="accent1" w:themeShade="BF"/>
+      <w:sz w:val="32"/>
+      <w:szCs w:val="32"/>
+    </w:rPr>
+  </w:style>
   <w:style w:type="character" w:default="1" w:styleId="DefaultParagraphFont">
     <w:name w:val="Default Paragraph Font"/>
     <w:uiPriority w:val="1"/>
@@ -531,6 +788,107 @@
     <w:rsid w:val="002D6ACC"/>
     <w:rPr>
       <w:color w:val="808080"/>
+    </w:rPr>
+  </w:style>
+  <w:style w:type="table" w:styleId="GridTable4">
+    <w:name w:val="Grid Table 4"/>
+    <w:basedOn w:val="TableNormal"/>
+    <w:uiPriority w:val="49"/>
+    <w:rsid w:val="003C1FE0"/>
+    <w:pPr>
+      <w:spacing w:after="0" w:line="240" w:lineRule="auto"/>
+    </w:pPr>
+    <w:tblPr>
+      <w:tblStyleRowBandSize w:val="1"/>
+      <w:tblStyleColBandSize w:val="1"/>
+      <w:tblBorders>
+        <w:top w:val="single" w:sz="4" w:space="0" w:color="666666" w:themeColor="text1" w:themeTint="99"/>
+        <w:left w:val="single" w:sz="4" w:space="0" w:color="666666" w:themeColor="text1" w:themeTint="99"/>
+        <w:bottom w:val="single" w:sz="4" w:space="0" w:color="666666" w:themeColor="text1" w:themeTint="99"/>
+        <w:right w:val="single" w:sz="4" w:space="0" w:color="666666" w:themeColor="text1" w:themeTint="99"/>
+        <w:insideH w:val="single" w:sz="4" w:space="0" w:color="666666" w:themeColor="text1" w:themeTint="99"/>
+        <w:insideV w:val="single" w:sz="4" w:space="0" w:color="666666" w:themeColor="text1" w:themeTint="99"/>
+      </w:tblBorders>
+    </w:tblPr>
+    <w:tblStylePr w:type="firstRow">
+      <w:rPr>
+        <w:b/>
+        <w:bCs/>
+        <w:color w:val="FFFFFF" w:themeColor="background1"/>
+      </w:rPr>
+      <w:tblPr/>
+      <w:tcPr>
+        <w:tcBorders>
+          <w:top w:val="single" w:sz="4" w:space="0" w:color="000000" w:themeColor="text1"/>
+          <w:left w:val="single" w:sz="4" w:space="0" w:color="000000" w:themeColor="text1"/>
+          <w:bottom w:val="single" w:sz="4" w:space="0" w:color="000000" w:themeColor="text1"/>
+          <w:right w:val="single" w:sz="4" w:space="0" w:color="000000" w:themeColor="text1"/>
+          <w:insideH w:val="nil"/>
+          <w:insideV w:val="nil"/>
+        </w:tcBorders>
+        <w:shd w:val="clear" w:color="auto" w:fill="000000" w:themeFill="text1"/>
+      </w:tcPr>
+    </w:tblStylePr>
+    <w:tblStylePr w:type="lastRow">
+      <w:rPr>
+        <w:b/>
+        <w:bCs/>
+      </w:rPr>
+      <w:tblPr/>
+      <w:tcPr>
+        <w:tcBorders>
+          <w:top w:val="double" w:sz="4" w:space="0" w:color="000000" w:themeColor="text1"/>
+        </w:tcBorders>
+      </w:tcPr>
+    </w:tblStylePr>
+    <w:tblStylePr w:type="firstCol">
+      <w:rPr>
+        <w:b/>
+        <w:bCs/>
+      </w:rPr>
+    </w:tblStylePr>
+    <w:tblStylePr w:type="lastCol">
+      <w:rPr>
+        <w:b/>
+        <w:bCs/>
+      </w:rPr>
+    </w:tblStylePr>
+    <w:tblStylePr w:type="band1Vert">
+      <w:tblPr/>
+      <w:tcPr>
+        <w:shd w:val="clear" w:color="auto" w:fill="CCCCCC" w:themeFill="text1" w:themeFillTint="33"/>
+      </w:tcPr>
+    </w:tblStylePr>
+    <w:tblStylePr w:type="band1Horz">
+      <w:tblPr/>
+      <w:tcPr>
+        <w:shd w:val="clear" w:color="auto" w:fill="CCCCCC" w:themeFill="text1" w:themeFillTint="33"/>
+      </w:tcPr>
+    </w:tblStylePr>
+  </w:style>
+  <w:style w:type="character" w:styleId="IntenseEmphasis">
+    <w:name w:val="Intense Emphasis"/>
+    <w:basedOn w:val="DefaultParagraphFont"/>
+    <w:uiPriority w:val="21"/>
+    <w:qFormat/>
+    <w:rsid w:val="003C1FE0"/>
+    <w:rPr>
+      <w:i/>
+      <w:iCs/>
+      <w:color w:val="4472C4" w:themeColor="accent1"/>
+    </w:rPr>
+  </w:style>
+  <w:style w:type="character" w:customStyle="1" w:styleId="Heading1Char">
+    <w:name w:val="Heading 1 Char"/>
+    <w:basedOn w:val="DefaultParagraphFont"/>
+    <w:link w:val="Heading1"/>
+    <w:uiPriority w:val="9"/>
+    <w:rsid w:val="003C1FE0"/>
+    <w:rPr>
+      <w:rFonts w:asciiTheme="majorHAnsi" w:eastAsiaTheme="majorEastAsia" w:hAnsiTheme="majorHAnsi" w:cstheme="majorBidi"/>
+      <w:color w:val="2F5496" w:themeColor="accent1" w:themeShade="BF"/>
+      <w:sz w:val="32"/>
+      <w:szCs w:val="32"/>
     </w:rPr>
   </w:style>
 </w:styles>
@@ -623,6 +981,93 @@
         </w:p>
       </w:docPartBody>
     </w:docPart>
+    <w:docPart>
+      <w:docPartPr>
+        <w:name w:val="320CD052D30F46B29253124D70798DAE"/>
+        <w:category>
+          <w:name w:val="General"/>
+          <w:gallery w:val="placeholder"/>
+        </w:category>
+        <w:types>
+          <w:type w:val="bbPlcHdr"/>
+        </w:types>
+        <w:behaviors>
+          <w:behavior w:val="content"/>
+        </w:behaviors>
+        <w:guid w:val="{FF702DC9-3D8F-446A-8517-052F554FA958}"/>
+      </w:docPartPr>
+      <w:docPartBody>
+        <w:p>
+          <w:pPr>
+            <w:pStyle w:val="320CD052D30F46B29253124D70798DAE"/>
+          </w:pPr>
+          <w:r>
+            <w:rPr>
+              <w:rStyle w:val="PlaceholderText"/>
+            </w:rPr>
+            <w:t>Enter any content that you want to repeat, including other content controls. You can also insert this control around table rows in order to repeat parts of a table.</w:t>
+          </w:r>
+        </w:p>
+      </w:docPartBody>
+    </w:docPart>
+    <w:docPart>
+      <w:docPartPr>
+        <w:name w:val="A5622F874B834DC481888063EF2CBC4B"/>
+        <w:category>
+          <w:name w:val="General"/>
+          <w:gallery w:val="placeholder"/>
+        </w:category>
+        <w:types>
+          <w:type w:val="bbPlcHdr"/>
+        </w:types>
+        <w:behaviors>
+          <w:behavior w:val="content"/>
+        </w:behaviors>
+        <w:guid w:val="{408B0874-5A17-4A4B-9848-BF3E187DA26B}"/>
+      </w:docPartPr>
+      <w:docPartBody>
+        <w:p>
+          <w:pPr>
+            <w:pStyle w:val="A5622F874B834DC481888063EF2CBC4B"/>
+          </w:pPr>
+          <w:r>
+            <w:rPr>
+              <w:rStyle w:val="PlaceholderText"/>
+            </w:rPr>
+            <w:t>Click or tap here to enter text.</w:t>
+          </w:r>
+        </w:p>
+      </w:docPartBody>
+    </w:docPart>
+    <w:docPart>
+      <w:docPartPr>
+        <w:name w:val="4F0A8184492C46F69242C33A2F1D4D0B"/>
+        <w:category>
+          <w:name w:val="General"/>
+          <w:gallery w:val="placeholder"/>
+        </w:category>
+        <w:types>
+          <w:type w:val="bbPlcHdr"/>
+        </w:types>
+        <w:behaviors>
+          <w:behavior w:val="content"/>
+        </w:behaviors>
+        <w:guid w:val="{93C7A970-E594-43BB-907D-68D0AC07ED65}"/>
+      </w:docPartPr>
+      <w:docPartBody>
+        <w:p>
+          <w:pPr>
+            <w:pStyle w:val="4F0A8184492C46F69242C33A2F1D4D0B"/>
+          </w:pPr>
+          <w:r>
+            <w:rPr>
+              <w:rStyle w:val="PlaceholderText"/>
+            </w:rPr>
+            <w:t>Click or tap here to enter text.</w:t>
+          </w:r>
+        </w:p>
+      </w:docPartBody>
+    </w:docPart>
   </w:docParts>
 </w:glossaryDocument>
 </file>
@@ -669,7 +1114,9 @@
   </w:compat>
   <w:rsids>
     <w:rsidRoot w:val="00DD3801"/>
+    <w:rsid w:val="002E3F33"/>
     <w:rsid w:val="002E560C"/>
+    <w:rsid w:val="004C1E9F"/>
     <w:rsid w:val="00DD3801"/>
   </w:rsids>
   <m:mathPr>
@@ -1124,7 +1571,7 @@
     <w:basedOn w:val="DefaultParagraphFont"/>
     <w:uiPriority w:val="99"/>
     <w:semiHidden/>
-    <w:rsid w:val="00DD3801"/>
+    <w:rsid w:val="002E3F33"/>
     <w:rPr>
       <w:color w:val="808080"/>
     </w:rPr>
@@ -1140,6 +1587,30 @@
   <w:style w:type="paragraph" w:customStyle="1" w:styleId="3F958545C006491392D747DF32EBC7AF">
     <w:name w:val="3F958545C006491392D747DF32EBC7AF"/>
     <w:rsid w:val="00DD3801"/>
+  </w:style>
+  <w:style w:type="paragraph" w:customStyle="1" w:styleId="0F424A3A622C4A66865FFA5FD8DDCAB0">
+    <w:name w:val="0F424A3A622C4A66865FFA5FD8DDCAB0"/>
+    <w:rsid w:val="002E3F33"/>
+  </w:style>
+  <w:style w:type="paragraph" w:customStyle="1" w:styleId="DFD852B4439744C2BF3FA6BF819BEAC4">
+    <w:name w:val="DFD852B4439744C2BF3FA6BF819BEAC4"/>
+    <w:rsid w:val="002E3F33"/>
+  </w:style>
+  <w:style w:type="paragraph" w:customStyle="1" w:styleId="39D6DBB165F34ED0A2125A5E852AB239">
+    <w:name w:val="39D6DBB165F34ED0A2125A5E852AB239"/>
+    <w:rsid w:val="002E3F33"/>
+  </w:style>
+  <w:style w:type="paragraph" w:customStyle="1" w:styleId="320CD052D30F46B29253124D70798DAE">
+    <w:name w:val="320CD052D30F46B29253124D70798DAE"/>
+    <w:rsid w:val="002E3F33"/>
+  </w:style>
+  <w:style w:type="paragraph" w:customStyle="1" w:styleId="A5622F874B834DC481888063EF2CBC4B">
+    <w:name w:val="A5622F874B834DC481888063EF2CBC4B"/>
+    <w:rsid w:val="002E3F33"/>
+  </w:style>
+  <w:style w:type="paragraph" w:customStyle="1" w:styleId="4F0A8184492C46F69242C33A2F1D4D0B">
+    <w:name w:val="4F0A8184492C46F69242C33A2F1D4D0B"/>
+    <w:rsid w:val="002E3F33"/>
   </w:style>
 </w:styles>
 </file>

</xml_diff>